<commit_message>
Update Salesforce Platform Basics.docx
</commit_message>
<xml_diff>
--- a/Prepare for Your Salesforce Administrator Credential/3% Organizational Setup/Salesforce Platform Basics.docx
+++ b/Prepare for Your Salesforce Administrator Credential/3% Organizational Setup/Salesforce Platform Basics.docx
@@ -2,6 +2,284 @@
 <file path=word/document.xml><?xml version="1.0" encoding="utf-8"?>
 <w:document xmlns:wpc="http://schemas.microsoft.com/office/word/2010/wordprocessingCanvas" xmlns:mc="http://schemas.openxmlformats.org/markup-compatibility/2006" xmlns:o="urn:schemas-microsoft-com:office:office" xmlns:r="http://schemas.openxmlformats.org/officeDocument/2006/relationships" xmlns:m="http://schemas.openxmlformats.org/officeDocument/2006/math" xmlns:v="urn:schemas-microsoft-com:vml" xmlns:wp14="http://schemas.microsoft.com/office/word/2010/wordprocessingDrawing" xmlns:wp="http://schemas.openxmlformats.org/drawingml/2006/wordprocessingDrawing" xmlns:w10="urn:schemas-microsoft-com:office:word" xmlns:w="http://schemas.openxmlformats.org/wordprocessingml/2006/main" xmlns:w14="http://schemas.microsoft.com/office/word/2010/wordml" xmlns:wpg="http://schemas.microsoft.com/office/word/2010/wordprocessingGroup" xmlns:wpi="http://schemas.microsoft.com/office/word/2010/wordprocessingInk" xmlns:wne="http://schemas.microsoft.com/office/word/2006/wordml" xmlns:wps="http://schemas.microsoft.com/office/word/2010/wordprocessingShape" mc:Ignorable="w14 wp14">
   <w:body>
+    <w:p>
+      <w:pPr>
+        <w:numPr>
+          <w:ilvl w:val="0"/>
+          <w:numId w:val="1"/>
+        </w:numPr>
+        <w:shd w:val="clear" w:color="auto" w:fill="F5F5F5"/>
+        <w:spacing w:before="100" w:beforeAutospacing="1" w:after="100" w:afterAutospacing="1" w:line="240" w:lineRule="auto"/>
+        <w:rPr>
+          <w:rFonts w:ascii="Segoe UI" w:eastAsia="Times New Roman" w:hAnsi="Segoe UI" w:cs="Segoe UI"/>
+          <w:color w:val="1E1E1E"/>
+          <w:sz w:val="24"/>
+          <w:szCs w:val="24"/>
+          <w:lang w:eastAsia="en-IN"/>
+        </w:rPr>
+      </w:pPr>
+      <w:r>
+        <w:rPr>
+          <w:rFonts w:ascii="Segoe UI" w:eastAsia="Times New Roman" w:hAnsi="Segoe UI" w:cs="Segoe UI"/>
+          <w:color w:val="1E1E1E"/>
+          <w:sz w:val="24"/>
+          <w:szCs w:val="24"/>
+          <w:lang w:eastAsia="en-IN"/>
+        </w:rPr>
+        <w:t>An </w:t>
+      </w:r>
+      <w:r>
+        <w:rPr>
+          <w:rFonts w:ascii="Segoe UI" w:eastAsia="Times New Roman" w:hAnsi="Segoe UI" w:cs="Segoe UI"/>
+          <w:b/>
+          <w:bCs/>
+          <w:color w:val="1E1E1E"/>
+          <w:sz w:val="24"/>
+          <w:szCs w:val="24"/>
+          <w:lang w:eastAsia="en-IN"/>
+        </w:rPr>
+        <w:t>app</w:t>
+      </w:r>
+      <w:r>
+        <w:rPr>
+          <w:rFonts w:ascii="Segoe UI" w:eastAsia="Times New Roman" w:hAnsi="Segoe UI" w:cs="Segoe UI"/>
+          <w:color w:val="1E1E1E"/>
+          <w:sz w:val="24"/>
+          <w:szCs w:val="24"/>
+          <w:lang w:eastAsia="en-IN"/>
+        </w:rPr>
+        <w:t> in Salesforce is a set of objects, fields, and other functionality that supports a business process. You can see which app you’re using and switch between apps using the App Launcher ( </w:t>
+      </w:r>
+      <w:r>
+        <w:rPr>
+          <w:rFonts w:ascii="Segoe UI" w:eastAsia="Times New Roman" w:hAnsi="Segoe UI" w:cs="Segoe UI"/>
+          <w:noProof/>
+          <w:color w:val="1E1E1E"/>
+          <w:sz w:val="24"/>
+          <w:szCs w:val="24"/>
+          <w:lang w:eastAsia="en-IN"/>
+        </w:rPr>
+        <w:drawing>
+          <wp:inline distT="0" distB="0" distL="0" distR="0">
+            <wp:extent cx="259080" cy="259080"/>
+            <wp:effectExtent l="0" t="0" r="7620" b="7620"/>
+            <wp:docPr id="1" name="Picture 1" descr="App Launcher icon"/>
+            <wp:cNvGraphicFramePr>
+              <a:graphicFrameLocks xmlns:a="http://schemas.openxmlformats.org/drawingml/2006/main" noChangeAspect="1"/>
+            </wp:cNvGraphicFramePr>
+            <a:graphic xmlns:a="http://schemas.openxmlformats.org/drawingml/2006/main">
+              <a:graphicData uri="http://schemas.openxmlformats.org/drawingml/2006/picture">
+                <pic:pic xmlns:pic="http://schemas.openxmlformats.org/drawingml/2006/picture">
+                  <pic:nvPicPr>
+                    <pic:cNvPr id="0" name="Picture 1" descr="App Launcher icon"/>
+                    <pic:cNvPicPr>
+                      <a:picLocks noChangeAspect="1" noChangeArrowheads="1"/>
+                    </pic:cNvPicPr>
+                  </pic:nvPicPr>
+                  <pic:blipFill>
+                    <a:blip r:embed="rId6">
+                      <a:extLst>
+                        <a:ext uri="{28A0092B-C50C-407E-A947-70E740481C1C}">
+                          <a14:useLocalDpi xmlns:a14="http://schemas.microsoft.com/office/drawing/2010/main" val="0"/>
+                        </a:ext>
+                      </a:extLst>
+                    </a:blip>
+                    <a:srcRect/>
+                    <a:stretch>
+                      <a:fillRect/>
+                    </a:stretch>
+                  </pic:blipFill>
+                  <pic:spPr bwMode="auto">
+                    <a:xfrm>
+                      <a:off x="0" y="0"/>
+                      <a:ext cx="259080" cy="259080"/>
+                    </a:xfrm>
+                    <a:prstGeom prst="rect">
+                      <a:avLst/>
+                    </a:prstGeom>
+                    <a:noFill/>
+                    <a:ln>
+                      <a:noFill/>
+                    </a:ln>
+                  </pic:spPr>
+                </pic:pic>
+              </a:graphicData>
+            </a:graphic>
+          </wp:inline>
+        </w:drawing>
+      </w:r>
+      <w:r>
+        <w:rPr>
+          <w:rFonts w:ascii="Segoe UI" w:eastAsia="Times New Roman" w:hAnsi="Segoe UI" w:cs="Segoe UI"/>
+          <w:color w:val="1E1E1E"/>
+          <w:sz w:val="24"/>
+          <w:szCs w:val="24"/>
+          <w:lang w:eastAsia="en-IN"/>
+        </w:rPr>
+        <w:t>).</w:t>
+      </w:r>
+    </w:p>
+    <w:p>
+      <w:pPr>
+        <w:numPr>
+          <w:ilvl w:val="0"/>
+          <w:numId w:val="1"/>
+        </w:numPr>
+        <w:shd w:val="clear" w:color="auto" w:fill="F5F5F5"/>
+        <w:spacing w:before="100" w:beforeAutospacing="1" w:after="100" w:afterAutospacing="1" w:line="240" w:lineRule="auto"/>
+        <w:rPr>
+          <w:rFonts w:ascii="Segoe UI" w:eastAsia="Times New Roman" w:hAnsi="Segoe UI" w:cs="Segoe UI"/>
+          <w:color w:val="1E1E1E"/>
+          <w:sz w:val="24"/>
+          <w:szCs w:val="24"/>
+          <w:lang w:eastAsia="en-IN"/>
+        </w:rPr>
+      </w:pPr>
+      <w:r>
+        <w:rPr>
+          <w:rFonts w:ascii="Segoe UI" w:eastAsia="Times New Roman" w:hAnsi="Segoe UI" w:cs="Segoe UI"/>
+          <w:b/>
+          <w:bCs/>
+          <w:color w:val="1E1E1E"/>
+          <w:sz w:val="24"/>
+          <w:szCs w:val="24"/>
+          <w:lang w:eastAsia="en-IN"/>
+        </w:rPr>
+        <w:t>Objects</w:t>
+      </w:r>
+      <w:r>
+        <w:rPr>
+          <w:rFonts w:ascii="Segoe UI" w:eastAsia="Times New Roman" w:hAnsi="Segoe UI" w:cs="Segoe UI"/>
+          <w:color w:val="1E1E1E"/>
+          <w:sz w:val="24"/>
+          <w:szCs w:val="24"/>
+          <w:lang w:eastAsia="en-IN"/>
+        </w:rPr>
+        <w:t> are tables in the Salesforce database that store a particular kind of information. There are </w:t>
+      </w:r>
+      <w:r>
+        <w:rPr>
+          <w:rFonts w:ascii="Segoe UI" w:eastAsia="Times New Roman" w:hAnsi="Segoe UI" w:cs="Segoe UI"/>
+          <w:b/>
+          <w:bCs/>
+          <w:color w:val="1E1E1E"/>
+          <w:sz w:val="24"/>
+          <w:szCs w:val="24"/>
+          <w:lang w:eastAsia="en-IN"/>
+        </w:rPr>
+        <w:t>standard objects</w:t>
+      </w:r>
+      <w:r>
+        <w:rPr>
+          <w:rFonts w:ascii="Segoe UI" w:eastAsia="Times New Roman" w:hAnsi="Segoe UI" w:cs="Segoe UI"/>
+          <w:color w:val="1E1E1E"/>
+          <w:sz w:val="24"/>
+          <w:szCs w:val="24"/>
+          <w:lang w:eastAsia="en-IN"/>
+        </w:rPr>
+        <w:t> like Accounts and Contacts and </w:t>
+      </w:r>
+      <w:r>
+        <w:rPr>
+          <w:rFonts w:ascii="Segoe UI" w:eastAsia="Times New Roman" w:hAnsi="Segoe UI" w:cs="Segoe UI"/>
+          <w:b/>
+          <w:bCs/>
+          <w:color w:val="1E1E1E"/>
+          <w:sz w:val="24"/>
+          <w:szCs w:val="24"/>
+          <w:lang w:eastAsia="en-IN"/>
+        </w:rPr>
+        <w:t>custom objects</w:t>
+      </w:r>
+      <w:r>
+        <w:rPr>
+          <w:rFonts w:ascii="Segoe UI" w:eastAsia="Times New Roman" w:hAnsi="Segoe UI" w:cs="Segoe UI"/>
+          <w:color w:val="1E1E1E"/>
+          <w:sz w:val="24"/>
+          <w:szCs w:val="24"/>
+          <w:lang w:eastAsia="en-IN"/>
+        </w:rPr>
+        <w:t> like the Property object you see in the graphic.</w:t>
+      </w:r>
+    </w:p>
+    <w:p>
+      <w:pPr>
+        <w:numPr>
+          <w:ilvl w:val="0"/>
+          <w:numId w:val="1"/>
+        </w:numPr>
+        <w:shd w:val="clear" w:color="auto" w:fill="F5F5F5"/>
+        <w:spacing w:before="100" w:beforeAutospacing="1" w:after="100" w:afterAutospacing="1" w:line="240" w:lineRule="auto"/>
+        <w:rPr>
+          <w:rFonts w:ascii="Segoe UI" w:eastAsia="Times New Roman" w:hAnsi="Segoe UI" w:cs="Segoe UI"/>
+          <w:color w:val="1E1E1E"/>
+          <w:sz w:val="24"/>
+          <w:szCs w:val="24"/>
+          <w:lang w:eastAsia="en-IN"/>
+        </w:rPr>
+      </w:pPr>
+      <w:r>
+        <w:rPr>
+          <w:rFonts w:ascii="Segoe UI" w:eastAsia="Times New Roman" w:hAnsi="Segoe UI" w:cs="Segoe UI"/>
+          <w:b/>
+          <w:bCs/>
+          <w:color w:val="1E1E1E"/>
+          <w:sz w:val="24"/>
+          <w:szCs w:val="24"/>
+          <w:lang w:eastAsia="en-IN"/>
+        </w:rPr>
+        <w:t>Records</w:t>
+      </w:r>
+      <w:r>
+        <w:rPr>
+          <w:rFonts w:ascii="Segoe UI" w:eastAsia="Times New Roman" w:hAnsi="Segoe UI" w:cs="Segoe UI"/>
+          <w:color w:val="1E1E1E"/>
+          <w:sz w:val="24"/>
+          <w:szCs w:val="24"/>
+          <w:lang w:eastAsia="en-IN"/>
+        </w:rPr>
+        <w:t> are rows in object database tables. Records are the actual data associated with an object. Here, the 211 Charles Street property is a record.</w:t>
+      </w:r>
+    </w:p>
+    <w:p>
+      <w:pPr>
+        <w:numPr>
+          <w:ilvl w:val="0"/>
+          <w:numId w:val="1"/>
+        </w:numPr>
+        <w:shd w:val="clear" w:color="auto" w:fill="F5F5F5"/>
+        <w:spacing w:before="100" w:beforeAutospacing="1" w:after="100" w:afterAutospacing="1" w:line="240" w:lineRule="auto"/>
+        <w:rPr>
+          <w:rFonts w:ascii="Segoe UI" w:eastAsia="Times New Roman" w:hAnsi="Segoe UI" w:cs="Segoe UI"/>
+          <w:color w:val="1E1E1E"/>
+          <w:sz w:val="24"/>
+          <w:szCs w:val="24"/>
+          <w:lang w:eastAsia="en-IN"/>
+        </w:rPr>
+      </w:pPr>
+      <w:r>
+        <w:rPr>
+          <w:rFonts w:ascii="Segoe UI" w:eastAsia="Times New Roman" w:hAnsi="Segoe UI" w:cs="Segoe UI"/>
+          <w:b/>
+          <w:bCs/>
+          <w:color w:val="1E1E1E"/>
+          <w:sz w:val="24"/>
+          <w:szCs w:val="24"/>
+          <w:lang w:eastAsia="en-IN"/>
+        </w:rPr>
+        <w:t>Fields</w:t>
+      </w:r>
+      <w:r>
+        <w:rPr>
+          <w:rFonts w:ascii="Segoe UI" w:eastAsia="Times New Roman" w:hAnsi="Segoe UI" w:cs="Segoe UI"/>
+          <w:color w:val="1E1E1E"/>
+          <w:sz w:val="24"/>
+          <w:szCs w:val="24"/>
+          <w:lang w:eastAsia="en-IN"/>
+        </w:rPr>
+        <w:t> are columns in object database tables. Both standard and custom objects have fields. On our Property object, we have fields like Address and Price.</w:t>
+      </w:r>
+    </w:p>
     <w:p>
       <w:bookmarkStart w:id="0" w:name="_GoBack"/>
       <w:bookmarkEnd w:id="0"/>
@@ -14,6 +292,127 @@
     </w:sectPr>
   </w:body>
 </w:document>
+</file>
+
+<file path=word/numbering.xml><?xml version="1.0" encoding="utf-8"?>
+<w:numbering xmlns:wpc="http://schemas.microsoft.com/office/word/2010/wordprocessingCanvas" xmlns:mc="http://schemas.openxmlformats.org/markup-compatibility/2006" xmlns:o="urn:schemas-microsoft-com:office:office" xmlns:r="http://schemas.openxmlformats.org/officeDocument/2006/relationships" xmlns:m="http://schemas.openxmlformats.org/officeDocument/2006/math" xmlns:v="urn:schemas-microsoft-com:vml" xmlns:wp14="http://schemas.microsoft.com/office/word/2010/wordprocessingDrawing" xmlns:wp="http://schemas.openxmlformats.org/drawingml/2006/wordprocessingDrawing" xmlns:w10="urn:schemas-microsoft-com:office:word" xmlns:w="http://schemas.openxmlformats.org/wordprocessingml/2006/main" xmlns:w14="http://schemas.microsoft.com/office/word/2010/wordml" xmlns:wpg="http://schemas.microsoft.com/office/word/2010/wordprocessingGroup" xmlns:wpi="http://schemas.microsoft.com/office/word/2010/wordprocessingInk" xmlns:wne="http://schemas.microsoft.com/office/word/2006/wordml" xmlns:wps="http://schemas.microsoft.com/office/word/2010/wordprocessingShape" mc:Ignorable="w14 wp14">
+  <w:abstractNum w:abstractNumId="0">
+    <w:nsid w:val="0CB06FE9"/>
+    <w:multiLevelType w:val="multilevel"/>
+    <w:tmpl w:val="06AA150E"/>
+    <w:lvl w:ilvl="0">
+      <w:start w:val="1"/>
+      <w:numFmt w:val="decimal"/>
+      <w:lvlText w:val="%1."/>
+      <w:lvlJc w:val="left"/>
+      <w:pPr>
+        <w:tabs>
+          <w:tab w:val="num" w:pos="720"/>
+        </w:tabs>
+        <w:ind w:left="720" w:hanging="360"/>
+      </w:pPr>
+    </w:lvl>
+    <w:lvl w:ilvl="1" w:tentative="1">
+      <w:start w:val="1"/>
+      <w:numFmt w:val="decimal"/>
+      <w:lvlText w:val="%2."/>
+      <w:lvlJc w:val="left"/>
+      <w:pPr>
+        <w:tabs>
+          <w:tab w:val="num" w:pos="1440"/>
+        </w:tabs>
+        <w:ind w:left="1440" w:hanging="360"/>
+      </w:pPr>
+    </w:lvl>
+    <w:lvl w:ilvl="2" w:tentative="1">
+      <w:start w:val="1"/>
+      <w:numFmt w:val="decimal"/>
+      <w:lvlText w:val="%3."/>
+      <w:lvlJc w:val="left"/>
+      <w:pPr>
+        <w:tabs>
+          <w:tab w:val="num" w:pos="2160"/>
+        </w:tabs>
+        <w:ind w:left="2160" w:hanging="360"/>
+      </w:pPr>
+    </w:lvl>
+    <w:lvl w:ilvl="3" w:tentative="1">
+      <w:start w:val="1"/>
+      <w:numFmt w:val="decimal"/>
+      <w:lvlText w:val="%4."/>
+      <w:lvlJc w:val="left"/>
+      <w:pPr>
+        <w:tabs>
+          <w:tab w:val="num" w:pos="2880"/>
+        </w:tabs>
+        <w:ind w:left="2880" w:hanging="360"/>
+      </w:pPr>
+    </w:lvl>
+    <w:lvl w:ilvl="4" w:tentative="1">
+      <w:start w:val="1"/>
+      <w:numFmt w:val="decimal"/>
+      <w:lvlText w:val="%5."/>
+      <w:lvlJc w:val="left"/>
+      <w:pPr>
+        <w:tabs>
+          <w:tab w:val="num" w:pos="3600"/>
+        </w:tabs>
+        <w:ind w:left="3600" w:hanging="360"/>
+      </w:pPr>
+    </w:lvl>
+    <w:lvl w:ilvl="5" w:tentative="1">
+      <w:start w:val="1"/>
+      <w:numFmt w:val="decimal"/>
+      <w:lvlText w:val="%6."/>
+      <w:lvlJc w:val="left"/>
+      <w:pPr>
+        <w:tabs>
+          <w:tab w:val="num" w:pos="4320"/>
+        </w:tabs>
+        <w:ind w:left="4320" w:hanging="360"/>
+      </w:pPr>
+    </w:lvl>
+    <w:lvl w:ilvl="6" w:tentative="1">
+      <w:start w:val="1"/>
+      <w:numFmt w:val="decimal"/>
+      <w:lvlText w:val="%7."/>
+      <w:lvlJc w:val="left"/>
+      <w:pPr>
+        <w:tabs>
+          <w:tab w:val="num" w:pos="5040"/>
+        </w:tabs>
+        <w:ind w:left="5040" w:hanging="360"/>
+      </w:pPr>
+    </w:lvl>
+    <w:lvl w:ilvl="7" w:tentative="1">
+      <w:start w:val="1"/>
+      <w:numFmt w:val="decimal"/>
+      <w:lvlText w:val="%8."/>
+      <w:lvlJc w:val="left"/>
+      <w:pPr>
+        <w:tabs>
+          <w:tab w:val="num" w:pos="5760"/>
+        </w:tabs>
+        <w:ind w:left="5760" w:hanging="360"/>
+      </w:pPr>
+    </w:lvl>
+    <w:lvl w:ilvl="8" w:tentative="1">
+      <w:start w:val="1"/>
+      <w:numFmt w:val="decimal"/>
+      <w:lvlText w:val="%9."/>
+      <w:lvlJc w:val="left"/>
+      <w:pPr>
+        <w:tabs>
+          <w:tab w:val="num" w:pos="6480"/>
+        </w:tabs>
+        <w:ind w:left="6480" w:hanging="360"/>
+      </w:pPr>
+    </w:lvl>
+  </w:abstractNum>
+  <w:num w:numId="1">
+    <w:abstractNumId w:val="0"/>
+  </w:num>
+</w:numbering>
 </file>
 
 <file path=word/styles.xml><?xml version="1.0" encoding="utf-8"?>
@@ -203,6 +602,47 @@
     <w:semiHidden/>
     <w:unhideWhenUsed/>
   </w:style>
+  <w:style w:type="character" w:styleId="Strong">
+    <w:name w:val="Strong"/>
+    <w:basedOn w:val="DefaultParagraphFont"/>
+    <w:uiPriority w:val="22"/>
+    <w:qFormat/>
+    <w:rsid w:val="001D21A3"/>
+    <w:rPr>
+      <w:b/>
+      <w:bCs/>
+    </w:rPr>
+  </w:style>
+  <w:style w:type="paragraph" w:styleId="BalloonText">
+    <w:name w:val="Balloon Text"/>
+    <w:basedOn w:val="Normal"/>
+    <w:link w:val="BalloonTextChar"/>
+    <w:uiPriority w:val="99"/>
+    <w:semiHidden/>
+    <w:unhideWhenUsed/>
+    <w:rsid w:val="001D21A3"/>
+    <w:pPr>
+      <w:spacing w:after="0" w:line="240" w:lineRule="auto"/>
+    </w:pPr>
+    <w:rPr>
+      <w:rFonts w:ascii="Tahoma" w:hAnsi="Tahoma" w:cs="Tahoma"/>
+      <w:sz w:val="16"/>
+      <w:szCs w:val="16"/>
+    </w:rPr>
+  </w:style>
+  <w:style w:type="character" w:customStyle="1" w:styleId="BalloonTextChar">
+    <w:name w:val="Balloon Text Char"/>
+    <w:basedOn w:val="DefaultParagraphFont"/>
+    <w:link w:val="BalloonText"/>
+    <w:uiPriority w:val="99"/>
+    <w:semiHidden/>
+    <w:rsid w:val="001D21A3"/>
+    <w:rPr>
+      <w:rFonts w:ascii="Tahoma" w:hAnsi="Tahoma" w:cs="Tahoma"/>
+      <w:sz w:val="16"/>
+      <w:szCs w:val="16"/>
+    </w:rPr>
+  </w:style>
 </w:styles>
 </file>
 
@@ -392,6 +832,47 @@
     <w:uiPriority w:val="99"/>
     <w:semiHidden/>
     <w:unhideWhenUsed/>
+  </w:style>
+  <w:style w:type="character" w:styleId="Strong">
+    <w:name w:val="Strong"/>
+    <w:basedOn w:val="DefaultParagraphFont"/>
+    <w:uiPriority w:val="22"/>
+    <w:qFormat/>
+    <w:rsid w:val="001D21A3"/>
+    <w:rPr>
+      <w:b/>
+      <w:bCs/>
+    </w:rPr>
+  </w:style>
+  <w:style w:type="paragraph" w:styleId="BalloonText">
+    <w:name w:val="Balloon Text"/>
+    <w:basedOn w:val="Normal"/>
+    <w:link w:val="BalloonTextChar"/>
+    <w:uiPriority w:val="99"/>
+    <w:semiHidden/>
+    <w:unhideWhenUsed/>
+    <w:rsid w:val="001D21A3"/>
+    <w:pPr>
+      <w:spacing w:after="0" w:line="240" w:lineRule="auto"/>
+    </w:pPr>
+    <w:rPr>
+      <w:rFonts w:ascii="Tahoma" w:hAnsi="Tahoma" w:cs="Tahoma"/>
+      <w:sz w:val="16"/>
+      <w:szCs w:val="16"/>
+    </w:rPr>
+  </w:style>
+  <w:style w:type="character" w:customStyle="1" w:styleId="BalloonTextChar">
+    <w:name w:val="Balloon Text Char"/>
+    <w:basedOn w:val="DefaultParagraphFont"/>
+    <w:link w:val="BalloonText"/>
+    <w:uiPriority w:val="99"/>
+    <w:semiHidden/>
+    <w:rsid w:val="001D21A3"/>
+    <w:rPr>
+      <w:rFonts w:ascii="Tahoma" w:hAnsi="Tahoma" w:cs="Tahoma"/>
+      <w:sz w:val="16"/>
+      <w:szCs w:val="16"/>
+    </w:rPr>
   </w:style>
 </w:styles>
 </file>

</xml_diff>